<commit_message>
capitalize words in title
</commit_message>
<xml_diff>
--- a/report/data-report-cover.docx
+++ b/report/data-report-cover.docx
@@ -34,7 +34,87 @@
           <w:sz w:val="36"/>
           <w:szCs w:val="36"/>
         </w:rPr>
-        <w:t>Maritimes region Atlantic Zone Monitoring Program 1991 to 2020 hydrographic transect climatology</w:t>
+        <w:t xml:space="preserve">Maritimes </w:t>
+      </w:r>
+      <w:r>
+        <w:rPr>
+          <w:rFonts w:asciiTheme="majorHAnsi" w:hAnsiTheme="majorHAnsi" w:cstheme="majorHAnsi"/>
+          <w:b/>
+          <w:bCs/>
+          <w:sz w:val="36"/>
+          <w:szCs w:val="36"/>
+        </w:rPr>
+        <w:t>R</w:t>
+      </w:r>
+      <w:r>
+        <w:rPr>
+          <w:rFonts w:asciiTheme="majorHAnsi" w:hAnsiTheme="majorHAnsi" w:cstheme="majorHAnsi"/>
+          <w:b/>
+          <w:bCs/>
+          <w:sz w:val="36"/>
+          <w:szCs w:val="36"/>
+        </w:rPr>
+        <w:t xml:space="preserve">egion Atlantic Zone Monitoring Program 1991 to 2020 </w:t>
+      </w:r>
+      <w:r>
+        <w:rPr>
+          <w:rFonts w:asciiTheme="majorHAnsi" w:hAnsiTheme="majorHAnsi" w:cstheme="majorHAnsi"/>
+          <w:b/>
+          <w:bCs/>
+          <w:sz w:val="36"/>
+          <w:szCs w:val="36"/>
+        </w:rPr>
+        <w:t>H</w:t>
+      </w:r>
+      <w:r>
+        <w:rPr>
+          <w:rFonts w:asciiTheme="majorHAnsi" w:hAnsiTheme="majorHAnsi" w:cstheme="majorHAnsi"/>
+          <w:b/>
+          <w:bCs/>
+          <w:sz w:val="36"/>
+          <w:szCs w:val="36"/>
+        </w:rPr>
+        <w:t xml:space="preserve">ydrographic </w:t>
+      </w:r>
+      <w:r>
+        <w:rPr>
+          <w:rFonts w:asciiTheme="majorHAnsi" w:hAnsiTheme="majorHAnsi" w:cstheme="majorHAnsi"/>
+          <w:b/>
+          <w:bCs/>
+          <w:sz w:val="36"/>
+          <w:szCs w:val="36"/>
+        </w:rPr>
+        <w:t>T</w:t>
+      </w:r>
+      <w:r>
+        <w:rPr>
+          <w:rFonts w:asciiTheme="majorHAnsi" w:hAnsiTheme="majorHAnsi" w:cstheme="majorHAnsi"/>
+          <w:b/>
+          <w:bCs/>
+          <w:sz w:val="36"/>
+          <w:szCs w:val="36"/>
+        </w:rPr>
+        <w:t xml:space="preserve">ransect </w:t>
+      </w:r>
+      <w:r>
+        <w:rPr>
+          <w:rFonts w:asciiTheme="majorHAnsi" w:hAnsiTheme="majorHAnsi" w:cstheme="majorHAnsi"/>
+          <w:b/>
+          <w:bCs/>
+          <w:sz w:val="36"/>
+          <w:szCs w:val="36"/>
+        </w:rPr>
+        <w:t>C</w:t>
+      </w:r>
+      <w:r>
+        <w:rPr>
+          <w:rFonts w:asciiTheme="majorHAnsi" w:hAnsiTheme="majorHAnsi" w:cstheme="majorHAnsi"/>
+          <w:b/>
+          <w:bCs/>
+          <w:sz w:val="36"/>
+          <w:szCs w:val="36"/>
+        </w:rPr>
+        <w:t>limatology</w:t>
       </w:r>
     </w:p>
     <w:p>
@@ -273,7 +353,7 @@
           <w:noProof/>
         </w:rPr>
         <w:drawing>
-          <wp:anchor distT="0" distB="0" distL="114300" distR="114300" simplePos="0" relativeHeight="251659264" behindDoc="0" locked="1" layoutInCell="0" allowOverlap="0" wp14:anchorId="67E08242" wp14:editId="2210A0F4">
+          <wp:anchor distT="0" distB="0" distL="114300" distR="114300" simplePos="0" relativeHeight="251659264" behindDoc="0" locked="1" layoutInCell="0" allowOverlap="0" wp14:anchorId="67E08242" wp14:editId="611752E1">
             <wp:simplePos x="0" y="0"/>
             <wp:positionH relativeFrom="column">
               <wp:posOffset>5443747</wp:posOffset>
@@ -341,7 +421,7 @@
           <w:noProof/>
         </w:rPr>
         <w:drawing>
-          <wp:anchor distT="0" distB="0" distL="114300" distR="114300" simplePos="0" relativeHeight="251660288" behindDoc="0" locked="1" layoutInCell="1" allowOverlap="1" wp14:anchorId="23D8EF44" wp14:editId="65845DD5">
+          <wp:anchor distT="0" distB="0" distL="114300" distR="114300" simplePos="0" relativeHeight="251660288" behindDoc="0" locked="1" layoutInCell="1" allowOverlap="1" wp14:anchorId="23D8EF44" wp14:editId="00C35818">
             <wp:simplePos x="0" y="0"/>
             <wp:positionH relativeFrom="column">
               <wp:posOffset>0</wp:posOffset>
@@ -1183,10 +1263,36 @@
 </file>
 
 <file path=customXml/item1.xml><?xml version="1.0" encoding="utf-8"?>
-<b:Sources xmlns:b="http://schemas.openxmlformats.org/officeDocument/2006/bibliography" xmlns="http://schemas.openxmlformats.org/officeDocument/2006/bibliography" SelectedStyle="\APASixthEditionOfficeOnline.xsl" StyleName="APA" Version="6"/>
+<p:properties xmlns:p="http://schemas.microsoft.com/office/2006/metadata/properties" xmlns:xsi="http://www.w3.org/2001/XMLSchema-instance" xmlns:pc="http://schemas.microsoft.com/office/infopath/2007/PartnerControls">
+  <documentManagement>
+    <lcf76f155ced4ddcb4097134ff3c332f xmlns="24d0c729-de0a-4d93-9fbd-c6c549384cd7">
+      <Terms xmlns="http://schemas.microsoft.com/office/infopath/2007/PartnerControls"/>
+    </lcf76f155ced4ddcb4097134ff3c332f>
+    <RelatedDocument xmlns="24d0c729-de0a-4d93-9fbd-c6c549384cd7" xsi:nil="true"/>
+    <DataStewards xmlns="24d0c729-de0a-4d93-9fbd-c6c549384cd7">
+      <UserInfo>
+        <DisplayName/>
+        <AccountId xsi:nil="true"/>
+        <AccountType/>
+      </UserInfo>
+    </DataStewards>
+    <Status xmlns="24d0c729-de0a-4d93-9fbd-c6c549384cd7">Ongoing</Status>
+    <TaxCatchAll xmlns="70b2bc28-a107-41a2-ab54-6a1be9de3f66" xsi:nil="true"/>
+    <_Flow_SignoffStatus xmlns="24d0c729-de0a-4d93-9fbd-c6c549384cd7" xsi:nil="true"/>
+  </documentManagement>
+</p:properties>
 </file>
 
 <file path=customXml/item2.xml><?xml version="1.0" encoding="utf-8"?>
+<?mso-contentType ?>
+<FormTemplates xmlns="http://schemas.microsoft.com/sharepoint/v3/contenttype/forms">
+  <Display>DocumentLibraryForm</Display>
+  <Edit>DocumentLibraryForm</Edit>
+  <New>DocumentLibraryForm</New>
+</FormTemplates>
+</file>
+
+<file path=customXml/item3.xml><?xml version="1.0" encoding="utf-8"?>
 <ct:contentTypeSchema xmlns:ct="http://schemas.microsoft.com/office/2006/metadata/contentType" xmlns:ma="http://schemas.microsoft.com/office/2006/metadata/properties/metaAttributes" ct:_="" ma:_="" ma:contentTypeName="Document" ma:contentTypeID="0x01010094B9F824C2669B40830EB44910BD52C7" ma:contentTypeVersion="24" ma:contentTypeDescription="Create a new document." ma:contentTypeScope="" ma:versionID="693df0f87ac1624a1dfee1d916cc60f6">
   <xsd:schema xmlns:xsd="http://www.w3.org/2001/XMLSchema" xmlns:xs="http://www.w3.org/2001/XMLSchema" xmlns:p="http://schemas.microsoft.com/office/2006/metadata/properties" xmlns:ns2="24d0c729-de0a-4d93-9fbd-c6c549384cd7" xmlns:ns3="70b2bc28-a107-41a2-ab54-6a1be9de3f66" targetNamespace="http://schemas.microsoft.com/office/2006/metadata/properties" ma:root="true" ma:fieldsID="29f7c834a883bf71238e53051a6ab9ef" ns2:_="" ns3:_="">
     <xsd:import namespace="24d0c729-de0a-4d93-9fbd-c6c549384cd7"/>
@@ -1471,45 +1577,30 @@
 </ct:contentTypeSchema>
 </file>
 
-<file path=customXml/item3.xml><?xml version="1.0" encoding="utf-8"?>
-<?mso-contentType ?>
-<FormTemplates xmlns="http://schemas.microsoft.com/sharepoint/v3/contenttype/forms">
-  <Display>DocumentLibraryForm</Display>
-  <Edit>DocumentLibraryForm</Edit>
-  <New>DocumentLibraryForm</New>
-</FormTemplates>
-</file>
-
 <file path=customXml/item4.xml><?xml version="1.0" encoding="utf-8"?>
-<p:properties xmlns:p="http://schemas.microsoft.com/office/2006/metadata/properties" xmlns:xsi="http://www.w3.org/2001/XMLSchema-instance" xmlns:pc="http://schemas.microsoft.com/office/infopath/2007/PartnerControls">
-  <documentManagement>
-    <lcf76f155ced4ddcb4097134ff3c332f xmlns="24d0c729-de0a-4d93-9fbd-c6c549384cd7">
-      <Terms xmlns="http://schemas.microsoft.com/office/infopath/2007/PartnerControls"/>
-    </lcf76f155ced4ddcb4097134ff3c332f>
-    <RelatedDocument xmlns="24d0c729-de0a-4d93-9fbd-c6c549384cd7" xsi:nil="true"/>
-    <DataStewards xmlns="24d0c729-de0a-4d93-9fbd-c6c549384cd7">
-      <UserInfo>
-        <DisplayName/>
-        <AccountId xsi:nil="true"/>
-        <AccountType/>
-      </UserInfo>
-    </DataStewards>
-    <Status xmlns="24d0c729-de0a-4d93-9fbd-c6c549384cd7">Ongoing</Status>
-    <TaxCatchAll xmlns="70b2bc28-a107-41a2-ab54-6a1be9de3f66" xsi:nil="true"/>
-    <_Flow_SignoffStatus xmlns="24d0c729-de0a-4d93-9fbd-c6c549384cd7" xsi:nil="true"/>
-  </documentManagement>
-</p:properties>
+<b:Sources xmlns:b="http://schemas.openxmlformats.org/officeDocument/2006/bibliography" xmlns="http://schemas.openxmlformats.org/officeDocument/2006/bibliography" SelectedStyle="\APASixthEditionOfficeOnline.xsl" StyleName="APA" Version="6"/>
 </file>
 
 <file path=customXml/itemProps1.xml><?xml version="1.0" encoding="utf-8"?>
-<ds:datastoreItem xmlns:ds="http://schemas.openxmlformats.org/officeDocument/2006/customXml" ds:itemID="{E06B55E8-2BB2-4796-99B3-A78016AE90D1}">
+<ds:datastoreItem xmlns:ds="http://schemas.openxmlformats.org/officeDocument/2006/customXml" ds:itemID="{C93D94D2-8114-4F35-A718-B6656479F6CB}">
   <ds:schemaRefs>
-    <ds:schemaRef ds:uri="http://schemas.openxmlformats.org/officeDocument/2006/bibliography"/>
+    <ds:schemaRef ds:uri="http://schemas.microsoft.com/office/2006/metadata/properties"/>
+    <ds:schemaRef ds:uri="http://schemas.microsoft.com/office/infopath/2007/PartnerControls"/>
+    <ds:schemaRef ds:uri="24d0c729-de0a-4d93-9fbd-c6c549384cd7"/>
+    <ds:schemaRef ds:uri="70b2bc28-a107-41a2-ab54-6a1be9de3f66"/>
   </ds:schemaRefs>
 </ds:datastoreItem>
 </file>
 
 <file path=customXml/itemProps2.xml><?xml version="1.0" encoding="utf-8"?>
+<ds:datastoreItem xmlns:ds="http://schemas.openxmlformats.org/officeDocument/2006/customXml" ds:itemID="{52DB93CA-A8C9-431A-ACF4-68628D3AE49D}">
+  <ds:schemaRefs>
+    <ds:schemaRef ds:uri="http://schemas.microsoft.com/sharepoint/v3/contenttype/forms"/>
+  </ds:schemaRefs>
+</ds:datastoreItem>
+</file>
+
+<file path=customXml/itemProps3.xml><?xml version="1.0" encoding="utf-8"?>
 <ds:datastoreItem xmlns:ds="http://schemas.openxmlformats.org/officeDocument/2006/customXml" ds:itemID="{F244E2A1-1464-4FDF-93AB-0F875D4B7353}">
   <ds:schemaRefs>
     <ds:schemaRef ds:uri="http://schemas.microsoft.com/office/2006/metadata/contentType"/>
@@ -1528,21 +1619,10 @@
 </ds:datastoreItem>
 </file>
 
-<file path=customXml/itemProps3.xml><?xml version="1.0" encoding="utf-8"?>
-<ds:datastoreItem xmlns:ds="http://schemas.openxmlformats.org/officeDocument/2006/customXml" ds:itemID="{52DB93CA-A8C9-431A-ACF4-68628D3AE49D}">
+<file path=customXml/itemProps4.xml><?xml version="1.0" encoding="utf-8"?>
+<ds:datastoreItem xmlns:ds="http://schemas.openxmlformats.org/officeDocument/2006/customXml" ds:itemID="{E06B55E8-2BB2-4796-99B3-A78016AE90D1}">
   <ds:schemaRefs>
-    <ds:schemaRef ds:uri="http://schemas.microsoft.com/sharepoint/v3/contenttype/forms"/>
-  </ds:schemaRefs>
-</ds:datastoreItem>
-</file>
-
-<file path=customXml/itemProps4.xml><?xml version="1.0" encoding="utf-8"?>
-<ds:datastoreItem xmlns:ds="http://schemas.openxmlformats.org/officeDocument/2006/customXml" ds:itemID="{C93D94D2-8114-4F35-A718-B6656479F6CB}">
-  <ds:schemaRefs>
-    <ds:schemaRef ds:uri="http://schemas.microsoft.com/office/2006/metadata/properties"/>
-    <ds:schemaRef ds:uri="http://schemas.microsoft.com/office/infopath/2007/PartnerControls"/>
-    <ds:schemaRef ds:uri="24d0c729-de0a-4d93-9fbd-c6c549384cd7"/>
-    <ds:schemaRef ds:uri="70b2bc28-a107-41a2-ab54-6a1be9de3f66"/>
+    <ds:schemaRef ds:uri="http://schemas.openxmlformats.org/officeDocument/2006/bibliography"/>
   </ds:schemaRefs>
 </ds:datastoreItem>
 </file>
</xml_diff>